<commit_message>
placeholder for serial letter
</commit_message>
<xml_diff>
--- a/public/mahnung-template.docx
+++ b/public/mahnung-template.docx
@@ -5,6 +5,35 @@
     <w:p>
       <w:pPr>
         <w:rPr>
+          <w:sz w:val="24"/>
+          <w:szCs w:val="24"/>
+        </w:rPr>
+      </w:pPr>
+      <w:r>
+        <w:rPr>
+          <w:sz w:val="24"/>
+          <w:szCs w:val="24"/>
+        </w:rPr>
+        <w:t>{#</w:t>
+      </w:r>
+      <w:r>
+        <w:rPr>
+          <w:sz w:val="24"/>
+          <w:szCs w:val="24"/>
+        </w:rPr>
+        <w:t>alleMahnungen</w:t>
+      </w:r>
+      <w:r>
+        <w:rPr>
+          <w:sz w:val="24"/>
+          <w:szCs w:val="24"/>
+        </w:rPr>
+        <w:t>}</w:t>
+      </w:r>
+    </w:p>
+    <w:p>
+      <w:pPr>
+        <w:rPr>
           <w:sz w:val="48"/>
           <w:szCs w:val="48"/>
         </w:rPr>
@@ -21,15 +50,31 @@
           <w:sz w:val="48"/>
           <w:szCs w:val="48"/>
         </w:rPr>
-        <w:t>{school_name}</w:t>
-      </w:r>
-    </w:p>
-    <w:p>
-      <w:pPr>
+        <w:t>{</w:t>
+      </w:r>
+      <w:proofErr w:type="spellStart"/>
+      <w:r>
         <w:rPr>
           <w:sz w:val="48"/>
           <w:szCs w:val="48"/>
         </w:rPr>
+        <w:t>school_name</w:t>
+      </w:r>
+      <w:proofErr w:type="spellEnd"/>
+      <w:r>
+        <w:rPr>
+          <w:sz w:val="48"/>
+          <w:szCs w:val="48"/>
+        </w:rPr>
+        <w:t>}</w:t>
+      </w:r>
+    </w:p>
+    <w:p>
+      <w:pPr>
+        <w:rPr>
+          <w:sz w:val="48"/>
+          <w:szCs w:val="48"/>
+        </w:rPr>
       </w:pPr>
     </w:p>
     <w:p>
@@ -499,7 +544,23 @@
           <w:sz w:val="24"/>
           <w:szCs w:val="24"/>
         </w:rPr>
-        <w:t>{responsible_name}</w:t>
+        <w:t>{</w:t>
+      </w:r>
+      <w:proofErr w:type="spellStart"/>
+      <w:r>
+        <w:rPr>
+          <w:sz w:val="24"/>
+          <w:szCs w:val="24"/>
+        </w:rPr>
+        <w:t>responsible_name</w:t>
+      </w:r>
+      <w:proofErr w:type="spellEnd"/>
+      <w:r>
+        <w:rPr>
+          <w:sz w:val="24"/>
+          <w:szCs w:val="24"/>
+        </w:rPr>
+        <w:t>}</w:t>
       </w:r>
       <w:r>
         <w:rPr>
@@ -537,16 +598,35 @@
           <w:szCs w:val="24"/>
           <w:lang w:val="en-US"/>
         </w:rPr>
-        <w:t xml:space="preserve">Bei Fragen: </w:t>
-      </w:r>
+        <w:t xml:space="preserve">Bei </w:t>
+      </w:r>
+      <w:proofErr w:type="spellStart"/>
       <w:r>
         <w:rPr>
           <w:sz w:val="24"/>
           <w:szCs w:val="24"/>
           <w:lang w:val="en-US"/>
         </w:rPr>
+        <w:t>Fragen</w:t>
+      </w:r>
+      <w:proofErr w:type="spellEnd"/>
+      <w:r>
+        <w:rPr>
+          <w:sz w:val="24"/>
+          <w:szCs w:val="24"/>
+          <w:lang w:val="en-US"/>
+        </w:rPr>
+        <w:t xml:space="preserve">: </w:t>
+      </w:r>
+      <w:r>
+        <w:rPr>
+          <w:sz w:val="24"/>
+          <w:szCs w:val="24"/>
+          <w:lang w:val="en-US"/>
+        </w:rPr>
         <w:t>{</w:t>
       </w:r>
+      <w:proofErr w:type="spellStart"/>
       <w:r>
         <w:rPr>
           <w:sz w:val="24"/>
@@ -555,6 +635,7 @@
         </w:rPr>
         <w:t>responsible_contact_email</w:t>
       </w:r>
+      <w:proofErr w:type="spellEnd"/>
       <w:r>
         <w:rPr>
           <w:sz w:val="24"/>
@@ -570,6 +651,61 @@
           <w:lang w:val="en-US"/>
         </w:rPr>
         <w:t xml:space="preserve"> </w:t>
+      </w:r>
+    </w:p>
+    <w:p>
+      <w:pPr>
+        <w:rPr>
+          <w:sz w:val="24"/>
+          <w:szCs w:val="24"/>
+          <w:lang w:val="en-US"/>
+        </w:rPr>
+      </w:pPr>
+      <w:r>
+        <w:rPr>
+          <w:sz w:val="24"/>
+          <w:szCs w:val="24"/>
+          <w:lang w:val="en-US"/>
+        </w:rPr>
+        <w:br w:type="page"/>
+      </w:r>
+    </w:p>
+    <w:p>
+      <w:pPr>
+        <w:rPr>
+          <w:sz w:val="24"/>
+          <w:szCs w:val="24"/>
+          <w:lang w:val="en-US"/>
+        </w:rPr>
+      </w:pPr>
+    </w:p>
+    <w:p>
+      <w:pPr>
+        <w:rPr>
+          <w:sz w:val="24"/>
+          <w:szCs w:val="24"/>
+        </w:rPr>
+      </w:pPr>
+      <w:r>
+        <w:rPr>
+          <w:sz w:val="24"/>
+          <w:szCs w:val="24"/>
+        </w:rPr>
+        <w:t>{</w:t>
+      </w:r>
+      <w:r>
+        <w:rPr>
+          <w:sz w:val="24"/>
+          <w:szCs w:val="24"/>
+        </w:rPr>
+        <w:t>/alleMahnungen</w:t>
+      </w:r>
+      <w:r>
+        <w:rPr>
+          <w:sz w:val="24"/>
+          <w:szCs w:val="24"/>
+        </w:rPr>
+        <w:t>}</w:t>
       </w:r>
     </w:p>
     <w:p>
@@ -994,6 +1130,7 @@
   <w:style w:type="character" w:default="1" w:styleId="Absatz-Standardschriftart">
     <w:name w:val="Default Paragraph Font"/>
     <w:uiPriority w:val="1"/>
+    <w:semiHidden/>
     <w:unhideWhenUsed/>
   </w:style>
   <w:style w:type="table" w:default="1" w:styleId="NormaleTabelle">

</xml_diff>

<commit_message>
Initial loop for overdue families
</commit_message>
<xml_diff>
--- a/public/mahnung-template.docx
+++ b/public/mahnung-template.docx
@@ -89,7 +89,7 @@
           <w:sz w:val="24"/>
           <w:szCs w:val="24"/>
         </w:rPr>
-        <w:t>Hallo</w:t>
+        <w:t>Liebe</w:t>
       </w:r>
       <w:r>
         <w:rPr>
@@ -98,6 +98,43 @@
         </w:rPr>
         <w:t xml:space="preserve"> Familie</w:t>
       </w:r>
+      <w:r>
+        <w:rPr>
+          <w:sz w:val="24"/>
+          <w:szCs w:val="24"/>
+        </w:rPr>
+        <w:t xml:space="preserve"> </w:t>
+      </w:r>
+      <w:r>
+        <w:rPr>
+          <w:sz w:val="24"/>
+          <w:szCs w:val="24"/>
+        </w:rPr>
+        <w:t xml:space="preserve">von </w:t>
+      </w:r>
+      <w:r>
+        <w:rPr>
+          <w:sz w:val="24"/>
+          <w:szCs w:val="24"/>
+        </w:rPr>
+        <w:t>{</w:t>
+      </w:r>
+      <w:proofErr w:type="spellStart"/>
+      <w:r>
+        <w:rPr>
+          <w:sz w:val="24"/>
+          <w:szCs w:val="24"/>
+        </w:rPr>
+        <w:t>overdue_username</w:t>
+      </w:r>
+      <w:proofErr w:type="spellEnd"/>
+      <w:r>
+        <w:rPr>
+          <w:sz w:val="24"/>
+          <w:szCs w:val="24"/>
+        </w:rPr>
+        <w:t>}</w:t>
+      </w:r>
     </w:p>
     <w:p>
       <w:pPr>
@@ -253,7 +290,7 @@
           <w:sz w:val="24"/>
           <w:szCs w:val="24"/>
         </w:rPr>
-        <w:t>zurückgegeben werden. Erinnern Sie Ihr Kind bitte nächsten Freitag an die Rückgabe und, falls nötig,</w:t>
+        <w:t>zurückgegeben werden. Erinnern Sie Ihr Kind bitte an die Rückgabe und, falls nötig,</w:t>
       </w:r>
       <w:r>
         <w:rPr>

</xml_diff>

<commit_message>
basic iterator for books with no good formatting
</commit_message>
<xml_diff>
--- a/public/mahnung-template.docx
+++ b/public/mahnung-template.docx
@@ -176,10 +176,41 @@
     <w:p>
       <w:pPr>
         <w:rPr>
-          <w:sz w:val="24"/>
-          <w:szCs w:val="24"/>
-        </w:rPr>
-      </w:pPr>
+          <w:i/>
+          <w:iCs/>
+          <w:sz w:val="24"/>
+          <w:szCs w:val="24"/>
+        </w:rPr>
+      </w:pPr>
+      <w:r>
+        <w:rPr>
+          <w:i/>
+          <w:iCs/>
+          <w:sz w:val="24"/>
+          <w:szCs w:val="24"/>
+        </w:rPr>
+        <w:t>{</w:t>
+      </w:r>
+      <w:proofErr w:type="spellStart"/>
+      <w:r>
+        <w:rPr>
+          <w:i/>
+          <w:iCs/>
+          <w:sz w:val="24"/>
+          <w:szCs w:val="24"/>
+        </w:rPr>
+        <w:t>book_list</w:t>
+      </w:r>
+      <w:proofErr w:type="spellEnd"/>
+      <w:r>
+        <w:rPr>
+          <w:i/>
+          <w:iCs/>
+          <w:sz w:val="24"/>
+          <w:szCs w:val="24"/>
+        </w:rPr>
+        <w:t>}</w:t>
+      </w:r>
     </w:p>
     <w:p>
       <w:pPr>

</xml_diff>

<commit_message>
corrected iterator for overdue books on reminder output
</commit_message>
<xml_diff>
--- a/public/mahnung-template.docx
+++ b/public/mahnung-template.docx
@@ -50,31 +50,15 @@
           <w:sz w:val="48"/>
           <w:szCs w:val="48"/>
         </w:rPr>
-        <w:t>{</w:t>
-      </w:r>
-      <w:proofErr w:type="spellStart"/>
-      <w:r>
+        <w:t>{school_name}</w:t>
+      </w:r>
+    </w:p>
+    <w:p>
+      <w:pPr>
         <w:rPr>
           <w:sz w:val="48"/>
           <w:szCs w:val="48"/>
         </w:rPr>
-        <w:t>school_name</w:t>
-      </w:r>
-      <w:proofErr w:type="spellEnd"/>
-      <w:r>
-        <w:rPr>
-          <w:sz w:val="48"/>
-          <w:szCs w:val="48"/>
-        </w:rPr>
-        <w:t>}</w:t>
-      </w:r>
-    </w:p>
-    <w:p>
-      <w:pPr>
-        <w:rPr>
-          <w:sz w:val="48"/>
-          <w:szCs w:val="48"/>
-        </w:rPr>
       </w:pPr>
     </w:p>
     <w:p>
@@ -117,23 +101,7 @@
           <w:sz w:val="24"/>
           <w:szCs w:val="24"/>
         </w:rPr>
-        <w:t>{</w:t>
-      </w:r>
-      <w:proofErr w:type="spellStart"/>
-      <w:r>
-        <w:rPr>
-          <w:sz w:val="24"/>
-          <w:szCs w:val="24"/>
-        </w:rPr>
-        <w:t>overdue_username</w:t>
-      </w:r>
-      <w:proofErr w:type="spellEnd"/>
-      <w:r>
-        <w:rPr>
-          <w:sz w:val="24"/>
-          <w:szCs w:val="24"/>
-        </w:rPr>
-        <w:t>}</w:t>
+        <w:t>{overdue_username}</w:t>
       </w:r>
     </w:p>
     <w:p>
@@ -191,7 +159,6 @@
         </w:rPr>
         <w:t>{</w:t>
       </w:r>
-      <w:proofErr w:type="spellStart"/>
       <w:r>
         <w:rPr>
           <w:i/>
@@ -199,9 +166,8 @@
           <w:sz w:val="24"/>
           <w:szCs w:val="24"/>
         </w:rPr>
-        <w:t>book_list</w:t>
-      </w:r>
-      <w:proofErr w:type="spellEnd"/>
+        <w:t>#</w:t>
+      </w:r>
       <w:r>
         <w:rPr>
           <w:i/>
@@ -209,40 +175,69 @@
           <w:sz w:val="24"/>
           <w:szCs w:val="24"/>
         </w:rPr>
+        <w:t>book_list}</w:t>
+      </w:r>
+    </w:p>
+    <w:p>
+      <w:pPr>
+        <w:pStyle w:val="Listenabsatz"/>
+        <w:numPr>
+          <w:ilvl w:val="0"/>
+          <w:numId w:val="2"/>
+        </w:numPr>
+        <w:rPr>
+          <w:i/>
+          <w:iCs/>
+          <w:sz w:val="24"/>
+          <w:szCs w:val="24"/>
+        </w:rPr>
+      </w:pPr>
+      <w:r>
+        <w:rPr>
+          <w:i/>
+          <w:iCs/>
+          <w:sz w:val="24"/>
+          <w:szCs w:val="24"/>
+        </w:rPr>
+        <w:t>{</w:t>
+      </w:r>
+      <w:r>
+        <w:rPr>
+          <w:i/>
+          <w:iCs/>
+          <w:sz w:val="24"/>
+          <w:szCs w:val="24"/>
+        </w:rPr>
+        <w:t>.</w:t>
+      </w:r>
+      <w:r>
+        <w:rPr>
+          <w:i/>
+          <w:iCs/>
+          <w:sz w:val="24"/>
+          <w:szCs w:val="24"/>
+        </w:rPr>
         <w:t>}</w:t>
       </w:r>
     </w:p>
     <w:p>
       <w:pPr>
         <w:rPr>
-          <w:sz w:val="24"/>
-          <w:szCs w:val="24"/>
-        </w:rPr>
-      </w:pPr>
-    </w:p>
-    <w:p>
-      <w:pPr>
-        <w:rPr>
-          <w:sz w:val="24"/>
-          <w:szCs w:val="24"/>
-        </w:rPr>
-      </w:pPr>
-    </w:p>
-    <w:p>
-      <w:pPr>
-        <w:rPr>
-          <w:sz w:val="24"/>
-          <w:szCs w:val="24"/>
-        </w:rPr>
-      </w:pPr>
-    </w:p>
-    <w:p>
-      <w:pPr>
-        <w:rPr>
-          <w:sz w:val="24"/>
-          <w:szCs w:val="24"/>
-        </w:rPr>
-      </w:pPr>
+          <w:i/>
+          <w:iCs/>
+          <w:sz w:val="24"/>
+          <w:szCs w:val="24"/>
+        </w:rPr>
+      </w:pPr>
+      <w:r>
+        <w:rPr>
+          <w:i/>
+          <w:iCs/>
+          <w:sz w:val="24"/>
+          <w:szCs w:val="24"/>
+        </w:rPr>
+        <w:t>{/book_list}</w:t>
+      </w:r>
     </w:p>
     <w:p>
       <w:pPr>
@@ -612,98 +607,62 @@
           <w:sz w:val="24"/>
           <w:szCs w:val="24"/>
         </w:rPr>
+        <w:t>{responsible_name}</w:t>
+      </w:r>
+      <w:r>
+        <w:rPr>
+          <w:sz w:val="24"/>
+          <w:szCs w:val="24"/>
+        </w:rPr>
+        <w:t xml:space="preserve"> für das</w:t>
+      </w:r>
+      <w:r>
+        <w:rPr>
+          <w:sz w:val="24"/>
+          <w:szCs w:val="24"/>
+        </w:rPr>
+        <w:t xml:space="preserve"> Bücherei</w:t>
+      </w:r>
+      <w:r>
+        <w:rPr>
+          <w:sz w:val="24"/>
+          <w:szCs w:val="24"/>
+        </w:rPr>
+        <w:t>-Team</w:t>
+      </w:r>
+    </w:p>
+    <w:p>
+      <w:pPr>
+        <w:rPr>
+          <w:sz w:val="24"/>
+          <w:szCs w:val="24"/>
+          <w:lang w:val="en-US"/>
+        </w:rPr>
+      </w:pPr>
+      <w:r>
+        <w:rPr>
+          <w:sz w:val="24"/>
+          <w:szCs w:val="24"/>
+          <w:lang w:val="en-US"/>
+        </w:rPr>
+        <w:t xml:space="preserve">Bei Fragen: </w:t>
+      </w:r>
+      <w:r>
+        <w:rPr>
+          <w:sz w:val="24"/>
+          <w:szCs w:val="24"/>
+          <w:lang w:val="en-US"/>
+        </w:rPr>
         <w:t>{</w:t>
       </w:r>
-      <w:proofErr w:type="spellStart"/>
-      <w:r>
-        <w:rPr>
-          <w:sz w:val="24"/>
-          <w:szCs w:val="24"/>
-        </w:rPr>
-        <w:t>responsible_name</w:t>
-      </w:r>
-      <w:proofErr w:type="spellEnd"/>
-      <w:r>
-        <w:rPr>
-          <w:sz w:val="24"/>
-          <w:szCs w:val="24"/>
-        </w:rPr>
-        <w:t>}</w:t>
-      </w:r>
-      <w:r>
-        <w:rPr>
-          <w:sz w:val="24"/>
-          <w:szCs w:val="24"/>
-        </w:rPr>
-        <w:t xml:space="preserve"> für das</w:t>
-      </w:r>
-      <w:r>
-        <w:rPr>
-          <w:sz w:val="24"/>
-          <w:szCs w:val="24"/>
-        </w:rPr>
-        <w:t xml:space="preserve"> Bücherei</w:t>
-      </w:r>
-      <w:r>
-        <w:rPr>
-          <w:sz w:val="24"/>
-          <w:szCs w:val="24"/>
-        </w:rPr>
-        <w:t>-Team</w:t>
-      </w:r>
-    </w:p>
-    <w:p>
-      <w:pPr>
+      <w:r>
         <w:rPr>
           <w:sz w:val="24"/>
           <w:szCs w:val="24"/>
           <w:lang w:val="en-US"/>
         </w:rPr>
-      </w:pPr>
-      <w:r>
-        <w:rPr>
-          <w:sz w:val="24"/>
-          <w:szCs w:val="24"/>
-          <w:lang w:val="en-US"/>
-        </w:rPr>
-        <w:t xml:space="preserve">Bei </w:t>
-      </w:r>
-      <w:proofErr w:type="spellStart"/>
-      <w:r>
-        <w:rPr>
-          <w:sz w:val="24"/>
-          <w:szCs w:val="24"/>
-          <w:lang w:val="en-US"/>
-        </w:rPr>
-        <w:t>Fragen</w:t>
-      </w:r>
-      <w:proofErr w:type="spellEnd"/>
-      <w:r>
-        <w:rPr>
-          <w:sz w:val="24"/>
-          <w:szCs w:val="24"/>
-          <w:lang w:val="en-US"/>
-        </w:rPr>
-        <w:t xml:space="preserve">: </w:t>
-      </w:r>
-      <w:r>
-        <w:rPr>
-          <w:sz w:val="24"/>
-          <w:szCs w:val="24"/>
-          <w:lang w:val="en-US"/>
-        </w:rPr>
-        <w:t>{</w:t>
-      </w:r>
-      <w:proofErr w:type="spellStart"/>
-      <w:r>
-        <w:rPr>
-          <w:sz w:val="24"/>
-          <w:szCs w:val="24"/>
-          <w:lang w:val="en-US"/>
-        </w:rPr>
         <w:t>responsible_contact_email</w:t>
       </w:r>
-      <w:proofErr w:type="spellEnd"/>
       <w:r>
         <w:rPr>
           <w:sz w:val="24"/>
@@ -793,6 +752,243 @@
     </w:sectPr>
   </w:body>
 </w:document>
+</file>
+
+<file path=word/numbering.xml><?xml version="1.0" encoding="utf-8"?>
+<w:numbering xmlns:wpc="http://schemas.microsoft.com/office/word/2010/wordprocessingCanvas" xmlns:cx="http://schemas.microsoft.com/office/drawing/2014/chartex" xmlns:cx1="http://schemas.microsoft.com/office/drawing/2015/9/8/chartex" xmlns:cx2="http://schemas.microsoft.com/office/drawing/2015/10/21/chartex" xmlns:cx3="http://schemas.microsoft.com/office/drawing/2016/5/9/chartex" xmlns:cx4="http://schemas.microsoft.com/office/drawing/2016/5/10/chartex" xmlns:cx5="http://schemas.microsoft.com/office/drawing/2016/5/11/chartex" xmlns:cx6="http://schemas.microsoft.com/office/drawing/2016/5/12/chartex" xmlns:cx7="http://schemas.microsoft.com/office/drawing/2016/5/13/chartex" xmlns:cx8="http://schemas.microsoft.com/office/drawing/2016/5/14/chartex" xmlns:mc="http://schemas.openxmlformats.org/markup-compatibility/2006" xmlns:aink="http://schemas.microsoft.com/office/drawing/2016/ink" xmlns:am3d="http://schemas.microsoft.com/office/drawing/2017/model3d" xmlns:o="urn:schemas-microsoft-com:office:office" xmlns:oel="http://schemas.microsoft.com/office/2019/extlst" xmlns:r="http://schemas.openxmlformats.org/officeDocument/2006/relationships" xmlns:m="http://schemas.openxmlformats.org/officeDocument/2006/math" xmlns:v="urn:schemas-microsoft-com:vml" xmlns:wp14="http://schemas.microsoft.com/office/word/2010/wordprocessingDrawing" xmlns:wp="http://schemas.openxmlformats.org/drawingml/2006/wordprocessingDrawing" xmlns:w10="urn:schemas-microsoft-com:office:word" xmlns:w="http://schemas.openxmlformats.org/wordprocessingml/2006/main" xmlns:w14="http://schemas.microsoft.com/office/word/2010/wordml" xmlns:w15="http://schemas.microsoft.com/office/word/2012/wordml" xmlns:w16cex="http://schemas.microsoft.com/office/word/2018/wordml/cex" xmlns:w16cid="http://schemas.microsoft.com/office/word/2016/wordml/cid" xmlns:w16="http://schemas.microsoft.com/office/word/2018/wordml" xmlns:w16du="http://schemas.microsoft.com/office/word/2023/wordml/word16du" xmlns:w16sdtdh="http://schemas.microsoft.com/office/word/2020/wordml/sdtdatahash" xmlns:w16se="http://schemas.microsoft.com/office/word/2015/wordml/symex" xmlns:wpg="http://schemas.microsoft.com/office/word/2010/wordprocessingGroup" xmlns:wpi="http://schemas.microsoft.com/office/word/2010/wordprocessingInk" xmlns:wne="http://schemas.microsoft.com/office/word/2006/wordml" xmlns:wps="http://schemas.microsoft.com/office/word/2010/wordprocessingShape" mc:Ignorable="w14 w15 w16se w16cid w16 w16cex w16sdtdh w16du wp14">
+  <w:abstractNum w:abstractNumId="0" w15:restartNumberingAfterBreak="0">
+    <w:nsid w:val="50FC1338"/>
+    <w:multiLevelType w:val="hybridMultilevel"/>
+    <w:tmpl w:val="988CBDF2"/>
+    <w:lvl w:ilvl="0" w:tplc="04070001">
+      <w:start w:val="1"/>
+      <w:numFmt w:val="bullet"/>
+      <w:lvlText w:val=""/>
+      <w:lvlJc w:val="left"/>
+      <w:pPr>
+        <w:ind w:left="720" w:hanging="360"/>
+      </w:pPr>
+      <w:rPr>
+        <w:rFonts w:ascii="Symbol" w:hAnsi="Symbol" w:hint="default"/>
+      </w:rPr>
+    </w:lvl>
+    <w:lvl w:ilvl="1" w:tplc="04070003" w:tentative="1">
+      <w:start w:val="1"/>
+      <w:numFmt w:val="bullet"/>
+      <w:lvlText w:val="o"/>
+      <w:lvlJc w:val="left"/>
+      <w:pPr>
+        <w:ind w:left="1440" w:hanging="360"/>
+      </w:pPr>
+      <w:rPr>
+        <w:rFonts w:ascii="Courier New" w:hAnsi="Courier New" w:cs="Courier New" w:hint="default"/>
+      </w:rPr>
+    </w:lvl>
+    <w:lvl w:ilvl="2" w:tplc="04070005" w:tentative="1">
+      <w:start w:val="1"/>
+      <w:numFmt w:val="bullet"/>
+      <w:lvlText w:val=""/>
+      <w:lvlJc w:val="left"/>
+      <w:pPr>
+        <w:ind w:left="2160" w:hanging="360"/>
+      </w:pPr>
+      <w:rPr>
+        <w:rFonts w:ascii="Wingdings" w:hAnsi="Wingdings" w:hint="default"/>
+      </w:rPr>
+    </w:lvl>
+    <w:lvl w:ilvl="3" w:tplc="04070001" w:tentative="1">
+      <w:start w:val="1"/>
+      <w:numFmt w:val="bullet"/>
+      <w:lvlText w:val=""/>
+      <w:lvlJc w:val="left"/>
+      <w:pPr>
+        <w:ind w:left="2880" w:hanging="360"/>
+      </w:pPr>
+      <w:rPr>
+        <w:rFonts w:ascii="Symbol" w:hAnsi="Symbol" w:hint="default"/>
+      </w:rPr>
+    </w:lvl>
+    <w:lvl w:ilvl="4" w:tplc="04070003" w:tentative="1">
+      <w:start w:val="1"/>
+      <w:numFmt w:val="bullet"/>
+      <w:lvlText w:val="o"/>
+      <w:lvlJc w:val="left"/>
+      <w:pPr>
+        <w:ind w:left="3600" w:hanging="360"/>
+      </w:pPr>
+      <w:rPr>
+        <w:rFonts w:ascii="Courier New" w:hAnsi="Courier New" w:cs="Courier New" w:hint="default"/>
+      </w:rPr>
+    </w:lvl>
+    <w:lvl w:ilvl="5" w:tplc="04070005" w:tentative="1">
+      <w:start w:val="1"/>
+      <w:numFmt w:val="bullet"/>
+      <w:lvlText w:val=""/>
+      <w:lvlJc w:val="left"/>
+      <w:pPr>
+        <w:ind w:left="4320" w:hanging="360"/>
+      </w:pPr>
+      <w:rPr>
+        <w:rFonts w:ascii="Wingdings" w:hAnsi="Wingdings" w:hint="default"/>
+      </w:rPr>
+    </w:lvl>
+    <w:lvl w:ilvl="6" w:tplc="04070001" w:tentative="1">
+      <w:start w:val="1"/>
+      <w:numFmt w:val="bullet"/>
+      <w:lvlText w:val=""/>
+      <w:lvlJc w:val="left"/>
+      <w:pPr>
+        <w:ind w:left="5040" w:hanging="360"/>
+      </w:pPr>
+      <w:rPr>
+        <w:rFonts w:ascii="Symbol" w:hAnsi="Symbol" w:hint="default"/>
+      </w:rPr>
+    </w:lvl>
+    <w:lvl w:ilvl="7" w:tplc="04070003" w:tentative="1">
+      <w:start w:val="1"/>
+      <w:numFmt w:val="bullet"/>
+      <w:lvlText w:val="o"/>
+      <w:lvlJc w:val="left"/>
+      <w:pPr>
+        <w:ind w:left="5760" w:hanging="360"/>
+      </w:pPr>
+      <w:rPr>
+        <w:rFonts w:ascii="Courier New" w:hAnsi="Courier New" w:cs="Courier New" w:hint="default"/>
+      </w:rPr>
+    </w:lvl>
+    <w:lvl w:ilvl="8" w:tplc="04070005" w:tentative="1">
+      <w:start w:val="1"/>
+      <w:numFmt w:val="bullet"/>
+      <w:lvlText w:val=""/>
+      <w:lvlJc w:val="left"/>
+      <w:pPr>
+        <w:ind w:left="6480" w:hanging="360"/>
+      </w:pPr>
+      <w:rPr>
+        <w:rFonts w:ascii="Wingdings" w:hAnsi="Wingdings" w:hint="default"/>
+      </w:rPr>
+    </w:lvl>
+  </w:abstractNum>
+  <w:abstractNum w:abstractNumId="1" w15:restartNumberingAfterBreak="0">
+    <w:nsid w:val="58312218"/>
+    <w:multiLevelType w:val="hybridMultilevel"/>
+    <w:tmpl w:val="6E3C4E7A"/>
+    <w:lvl w:ilvl="0" w:tplc="04070001">
+      <w:start w:val="1"/>
+      <w:numFmt w:val="bullet"/>
+      <w:lvlText w:val=""/>
+      <w:lvlJc w:val="left"/>
+      <w:pPr>
+        <w:ind w:left="720" w:hanging="360"/>
+      </w:pPr>
+      <w:rPr>
+        <w:rFonts w:ascii="Symbol" w:hAnsi="Symbol" w:hint="default"/>
+      </w:rPr>
+    </w:lvl>
+    <w:lvl w:ilvl="1" w:tplc="04070003" w:tentative="1">
+      <w:start w:val="1"/>
+      <w:numFmt w:val="bullet"/>
+      <w:lvlText w:val="o"/>
+      <w:lvlJc w:val="left"/>
+      <w:pPr>
+        <w:ind w:left="1440" w:hanging="360"/>
+      </w:pPr>
+      <w:rPr>
+        <w:rFonts w:ascii="Courier New" w:hAnsi="Courier New" w:cs="Courier New" w:hint="default"/>
+      </w:rPr>
+    </w:lvl>
+    <w:lvl w:ilvl="2" w:tplc="04070005" w:tentative="1">
+      <w:start w:val="1"/>
+      <w:numFmt w:val="bullet"/>
+      <w:lvlText w:val=""/>
+      <w:lvlJc w:val="left"/>
+      <w:pPr>
+        <w:ind w:left="2160" w:hanging="360"/>
+      </w:pPr>
+      <w:rPr>
+        <w:rFonts w:ascii="Wingdings" w:hAnsi="Wingdings" w:hint="default"/>
+      </w:rPr>
+    </w:lvl>
+    <w:lvl w:ilvl="3" w:tplc="04070001" w:tentative="1">
+      <w:start w:val="1"/>
+      <w:numFmt w:val="bullet"/>
+      <w:lvlText w:val=""/>
+      <w:lvlJc w:val="left"/>
+      <w:pPr>
+        <w:ind w:left="2880" w:hanging="360"/>
+      </w:pPr>
+      <w:rPr>
+        <w:rFonts w:ascii="Symbol" w:hAnsi="Symbol" w:hint="default"/>
+      </w:rPr>
+    </w:lvl>
+    <w:lvl w:ilvl="4" w:tplc="04070003" w:tentative="1">
+      <w:start w:val="1"/>
+      <w:numFmt w:val="bullet"/>
+      <w:lvlText w:val="o"/>
+      <w:lvlJc w:val="left"/>
+      <w:pPr>
+        <w:ind w:left="3600" w:hanging="360"/>
+      </w:pPr>
+      <w:rPr>
+        <w:rFonts w:ascii="Courier New" w:hAnsi="Courier New" w:cs="Courier New" w:hint="default"/>
+      </w:rPr>
+    </w:lvl>
+    <w:lvl w:ilvl="5" w:tplc="04070005" w:tentative="1">
+      <w:start w:val="1"/>
+      <w:numFmt w:val="bullet"/>
+      <w:lvlText w:val=""/>
+      <w:lvlJc w:val="left"/>
+      <w:pPr>
+        <w:ind w:left="4320" w:hanging="360"/>
+      </w:pPr>
+      <w:rPr>
+        <w:rFonts w:ascii="Wingdings" w:hAnsi="Wingdings" w:hint="default"/>
+      </w:rPr>
+    </w:lvl>
+    <w:lvl w:ilvl="6" w:tplc="04070001" w:tentative="1">
+      <w:start w:val="1"/>
+      <w:numFmt w:val="bullet"/>
+      <w:lvlText w:val=""/>
+      <w:lvlJc w:val="left"/>
+      <w:pPr>
+        <w:ind w:left="5040" w:hanging="360"/>
+      </w:pPr>
+      <w:rPr>
+        <w:rFonts w:ascii="Symbol" w:hAnsi="Symbol" w:hint="default"/>
+      </w:rPr>
+    </w:lvl>
+    <w:lvl w:ilvl="7" w:tplc="04070003" w:tentative="1">
+      <w:start w:val="1"/>
+      <w:numFmt w:val="bullet"/>
+      <w:lvlText w:val="o"/>
+      <w:lvlJc w:val="left"/>
+      <w:pPr>
+        <w:ind w:left="5760" w:hanging="360"/>
+      </w:pPr>
+      <w:rPr>
+        <w:rFonts w:ascii="Courier New" w:hAnsi="Courier New" w:cs="Courier New" w:hint="default"/>
+      </w:rPr>
+    </w:lvl>
+    <w:lvl w:ilvl="8" w:tplc="04070005" w:tentative="1">
+      <w:start w:val="1"/>
+      <w:numFmt w:val="bullet"/>
+      <w:lvlText w:val=""/>
+      <w:lvlJc w:val="left"/>
+      <w:pPr>
+        <w:ind w:left="6480" w:hanging="360"/>
+      </w:pPr>
+      <w:rPr>
+        <w:rFonts w:ascii="Wingdings" w:hAnsi="Wingdings" w:hint="default"/>
+      </w:rPr>
+    </w:lvl>
+  </w:abstractNum>
+  <w:num w:numId="1" w16cid:durableId="150758188">
+    <w:abstractNumId w:val="0"/>
+  </w:num>
+  <w:num w:numId="2" w16cid:durableId="1575967538">
+    <w:abstractNumId w:val="1"/>
+  </w:num>
+</w:numbering>
 </file>
 
 <file path=word/styles.xml><?xml version="1.0" encoding="utf-8"?>
@@ -1222,6 +1418,17 @@
     <w:semiHidden/>
     <w:unhideWhenUsed/>
   </w:style>
+  <w:style w:type="paragraph" w:styleId="Listenabsatz">
+    <w:name w:val="List Paragraph"/>
+    <w:basedOn w:val="Standard"/>
+    <w:uiPriority w:val="34"/>
+    <w:qFormat/>
+    <w:rsid w:val="00FD012A"/>
+    <w:pPr>
+      <w:ind w:left="720"/>
+      <w:contextualSpacing/>
+    </w:pPr>
+  </w:style>
 </w:styles>
 </file>
 

</xml_diff>

<commit_message>
Fix bug that reminder has double the entries, growing with each call. Add data for Template - author, rentedDate, schoolGrade and minimal reminder count from settings.
</commit_message>
<xml_diff>
--- a/public/mahnung-template.docx
+++ b/public/mahnung-template.docx
@@ -1,6 +1,6 @@
 
 <file path=word/document.xml><?xml version="1.0" encoding="utf-8"?>
-<w:document xmlns:wpc="http://schemas.microsoft.com/office/word/2010/wordprocessingCanvas" xmlns:cx="http://schemas.microsoft.com/office/drawing/2014/chartex" xmlns:cx1="http://schemas.microsoft.com/office/drawing/2015/9/8/chartex" xmlns:cx2="http://schemas.microsoft.com/office/drawing/2015/10/21/chartex" xmlns:cx3="http://schemas.microsoft.com/office/drawing/2016/5/9/chartex" xmlns:cx4="http://schemas.microsoft.com/office/drawing/2016/5/10/chartex" xmlns:cx5="http://schemas.microsoft.com/office/drawing/2016/5/11/chartex" xmlns:cx6="http://schemas.microsoft.com/office/drawing/2016/5/12/chartex" xmlns:cx7="http://schemas.microsoft.com/office/drawing/2016/5/13/chartex" xmlns:cx8="http://schemas.microsoft.com/office/drawing/2016/5/14/chartex" xmlns:mc="http://schemas.openxmlformats.org/markup-compatibility/2006" xmlns:aink="http://schemas.microsoft.com/office/drawing/2016/ink" xmlns:am3d="http://schemas.microsoft.com/office/drawing/2017/model3d" xmlns:o="urn:schemas-microsoft-com:office:office" xmlns:oel="http://schemas.microsoft.com/office/2019/extlst" xmlns:r="http://schemas.openxmlformats.org/officeDocument/2006/relationships" xmlns:m="http://schemas.openxmlformats.org/officeDocument/2006/math" xmlns:v="urn:schemas-microsoft-com:vml" xmlns:wp14="http://schemas.microsoft.com/office/word/2010/wordprocessingDrawing" xmlns:wp="http://schemas.openxmlformats.org/drawingml/2006/wordprocessingDrawing" xmlns:w10="urn:schemas-microsoft-com:office:word" xmlns:w="http://schemas.openxmlformats.org/wordprocessingml/2006/main" xmlns:w14="http://schemas.microsoft.com/office/word/2010/wordml" xmlns:w15="http://schemas.microsoft.com/office/word/2012/wordml" xmlns:w16cex="http://schemas.microsoft.com/office/word/2018/wordml/cex" xmlns:w16cid="http://schemas.microsoft.com/office/word/2016/wordml/cid" xmlns:w16="http://schemas.microsoft.com/office/word/2018/wordml" xmlns:w16du="http://schemas.microsoft.com/office/word/2023/wordml/word16du" xmlns:w16sdtdh="http://schemas.microsoft.com/office/word/2020/wordml/sdtdatahash" xmlns:w16se="http://schemas.microsoft.com/office/word/2015/wordml/symex" xmlns:wpg="http://schemas.microsoft.com/office/word/2010/wordprocessingGroup" xmlns:wpi="http://schemas.microsoft.com/office/word/2010/wordprocessingInk" xmlns:wne="http://schemas.microsoft.com/office/word/2006/wordml" xmlns:wps="http://schemas.microsoft.com/office/word/2010/wordprocessingShape" mc:Ignorable="w14 w15 w16se w16cid w16 w16cex w16sdtdh w16du wp14">
+<w:document xmlns:wpc="http://schemas.microsoft.com/office/word/2010/wordprocessingCanvas" xmlns:cx="http://schemas.microsoft.com/office/drawing/2014/chartex" xmlns:cx1="http://schemas.microsoft.com/office/drawing/2015/9/8/chartex" xmlns:cx2="http://schemas.microsoft.com/office/drawing/2015/10/21/chartex" xmlns:cx3="http://schemas.microsoft.com/office/drawing/2016/5/9/chartex" xmlns:cx4="http://schemas.microsoft.com/office/drawing/2016/5/10/chartex" xmlns:cx5="http://schemas.microsoft.com/office/drawing/2016/5/11/chartex" xmlns:cx6="http://schemas.microsoft.com/office/drawing/2016/5/12/chartex" xmlns:cx7="http://schemas.microsoft.com/office/drawing/2016/5/13/chartex" xmlns:cx8="http://schemas.microsoft.com/office/drawing/2016/5/14/chartex" xmlns:mc="http://schemas.openxmlformats.org/markup-compatibility/2006" xmlns:aink="http://schemas.microsoft.com/office/drawing/2016/ink" xmlns:am3d="http://schemas.microsoft.com/office/drawing/2017/model3d" xmlns:o="urn:schemas-microsoft-com:office:office" xmlns:oel="http://schemas.microsoft.com/office/2019/extlst" xmlns:r="http://schemas.openxmlformats.org/officeDocument/2006/relationships" xmlns:m="http://schemas.openxmlformats.org/officeDocument/2006/math" xmlns:v="urn:schemas-microsoft-com:vml" xmlns:wp14="http://schemas.microsoft.com/office/word/2010/wordprocessingDrawing" xmlns:wp="http://schemas.openxmlformats.org/drawingml/2006/wordprocessingDrawing" xmlns:w10="urn:schemas-microsoft-com:office:word" xmlns:w="http://schemas.openxmlformats.org/wordprocessingml/2006/main" xmlns:w14="http://schemas.microsoft.com/office/word/2010/wordml" xmlns:w15="http://schemas.microsoft.com/office/word/2012/wordml" xmlns:w16cex="http://schemas.microsoft.com/office/word/2018/wordml/cex" xmlns:w16cid="http://schemas.microsoft.com/office/word/2016/wordml/cid" xmlns:w16="http://schemas.microsoft.com/office/word/2018/wordml" xmlns:w16du="http://schemas.microsoft.com/office/word/2023/wordml/word16du" xmlns:w16sdtdh="http://schemas.microsoft.com/office/word/2020/wordml/sdtdatahash" xmlns:w16sdtfl="http://schemas.microsoft.com/office/word/2024/wordml/sdtformatlock" xmlns:w16se="http://schemas.microsoft.com/office/word/2015/wordml/symex" xmlns:wpg="http://schemas.microsoft.com/office/word/2010/wordprocessingGroup" xmlns:wpi="http://schemas.microsoft.com/office/word/2010/wordprocessingInk" xmlns:wne="http://schemas.microsoft.com/office/word/2006/wordml" xmlns:wps="http://schemas.microsoft.com/office/word/2010/wordprocessingShape" mc:Ignorable="w14 w15 w16se w16cid w16 w16cex w16sdtdh w16sdtfl w16du wp14">
   <w:body>
     <w:p>
       <w:pPr>
@@ -50,15 +50,31 @@
           <w:sz w:val="48"/>
           <w:szCs w:val="48"/>
         </w:rPr>
-        <w:t>{school_name}</w:t>
-      </w:r>
-    </w:p>
-    <w:p>
-      <w:pPr>
+        <w:t>{</w:t>
+      </w:r>
+      <w:proofErr w:type="spellStart"/>
+      <w:r>
         <w:rPr>
           <w:sz w:val="48"/>
           <w:szCs w:val="48"/>
         </w:rPr>
+        <w:t>school_name</w:t>
+      </w:r>
+      <w:proofErr w:type="spellEnd"/>
+      <w:r>
+        <w:rPr>
+          <w:sz w:val="48"/>
+          <w:szCs w:val="48"/>
+        </w:rPr>
+        <w:t>}</w:t>
+      </w:r>
+    </w:p>
+    <w:p>
+      <w:pPr>
+        <w:rPr>
+          <w:sz w:val="48"/>
+          <w:szCs w:val="48"/>
+        </w:rPr>
       </w:pPr>
     </w:p>
     <w:p>
@@ -101,7 +117,46 @@
           <w:sz w:val="24"/>
           <w:szCs w:val="24"/>
         </w:rPr>
-        <w:t>{overdue_username}</w:t>
+        <w:t>{</w:t>
+      </w:r>
+      <w:proofErr w:type="spellStart"/>
+      <w:r>
+        <w:rPr>
+          <w:sz w:val="24"/>
+          <w:szCs w:val="24"/>
+        </w:rPr>
+        <w:t>overdue_username</w:t>
+      </w:r>
+      <w:proofErr w:type="spellEnd"/>
+      <w:r>
+        <w:rPr>
+          <w:sz w:val="24"/>
+          <w:szCs w:val="24"/>
+        </w:rPr>
+        <w:t>}</w:t>
+      </w:r>
+      <w:r>
+        <w:rPr>
+          <w:sz w:val="24"/>
+          <w:szCs w:val="24"/>
+        </w:rPr>
+        <w:t>, Klasse {</w:t>
+      </w:r>
+      <w:proofErr w:type="spellStart"/>
+      <w:r>
+        <w:rPr>
+          <w:sz w:val="24"/>
+          <w:szCs w:val="24"/>
+        </w:rPr>
+        <w:t>schoolGrade</w:t>
+      </w:r>
+      <w:proofErr w:type="spellEnd"/>
+      <w:r>
+        <w:rPr>
+          <w:sz w:val="24"/>
+          <w:szCs w:val="24"/>
+        </w:rPr>
+        <w:t>}</w:t>
       </w:r>
     </w:p>
     <w:p>
@@ -201,6 +256,7 @@
         </w:rPr>
         <w:t>{</w:t>
       </w:r>
+      <w:proofErr w:type="spellStart"/>
       <w:r>
         <w:rPr>
           <w:i/>
@@ -208,8 +264,9 @@
           <w:sz w:val="24"/>
           <w:szCs w:val="24"/>
         </w:rPr>
-        <w:t>.</w:t>
-      </w:r>
+        <w:t>author</w:t>
+      </w:r>
+      <w:proofErr w:type="spellEnd"/>
       <w:r>
         <w:rPr>
           <w:i/>
@@ -219,24 +276,76 @@
         </w:rPr>
         <w:t>}</w:t>
       </w:r>
-    </w:p>
-    <w:p>
-      <w:pPr>
+      <w:r>
         <w:rPr>
           <w:i/>
           <w:iCs/>
           <w:sz w:val="24"/>
           <w:szCs w:val="24"/>
         </w:rPr>
-      </w:pPr>
-      <w:r>
+        <w:t xml:space="preserve"> – {title}</w:t>
+      </w:r>
+      <w:r>
+        <w:rPr>
+          <w:sz w:val="24"/>
+          <w:szCs w:val="24"/>
+        </w:rPr>
+        <w:t xml:space="preserve"> erstmalig ausgeliehen am {</w:t>
+      </w:r>
+      <w:proofErr w:type="spellStart"/>
+      <w:r>
+        <w:rPr>
+          <w:sz w:val="24"/>
+          <w:szCs w:val="24"/>
+        </w:rPr>
+        <w:t>rentedDate</w:t>
+      </w:r>
+      <w:proofErr w:type="spellEnd"/>
+      <w:r>
+        <w:rPr>
+          <w:sz w:val="24"/>
+          <w:szCs w:val="24"/>
+        </w:rPr>
+        <w:t>}</w:t>
+      </w:r>
+    </w:p>
+    <w:p>
+      <w:pPr>
         <w:rPr>
           <w:i/>
           <w:iCs/>
           <w:sz w:val="24"/>
           <w:szCs w:val="24"/>
         </w:rPr>
-        <w:t>{/book_list}</w:t>
+      </w:pPr>
+      <w:r>
+        <w:rPr>
+          <w:i/>
+          <w:iCs/>
+          <w:sz w:val="24"/>
+          <w:szCs w:val="24"/>
+        </w:rPr>
+        <w:t>{/</w:t>
+      </w:r>
+      <w:proofErr w:type="spellStart"/>
+      <w:r>
+        <w:rPr>
+          <w:i/>
+          <w:iCs/>
+          <w:sz w:val="24"/>
+          <w:szCs w:val="24"/>
+        </w:rPr>
+        <w:t>book_list</w:t>
+      </w:r>
+      <w:proofErr w:type="spellEnd"/>
+      <w:r>
+        <w:rPr>
+          <w:i/>
+          <w:iCs/>
+          <w:sz w:val="24"/>
+          <w:szCs w:val="24"/>
+        </w:rPr>
+        <w:t>}</w:t>
       </w:r>
     </w:p>
     <w:p>
@@ -295,20 +404,6 @@
           <w:sz w:val="24"/>
           <w:szCs w:val="24"/>
         </w:rPr>
-        <w:t xml:space="preserve"> f</w:t>
-      </w:r>
-      <w:r>
-        <w:rPr>
-          <w:sz w:val="24"/>
-          <w:szCs w:val="24"/>
-        </w:rPr>
-        <w:t>ünfmal verlängert und müssen nun</w:t>
-      </w:r>
-      <w:r>
-        <w:rPr>
-          <w:sz w:val="24"/>
-          <w:szCs w:val="24"/>
-        </w:rPr>
         <w:t xml:space="preserve"> </w:t>
       </w:r>
       <w:r>
@@ -316,6 +411,57 @@
           <w:sz w:val="24"/>
           <w:szCs w:val="24"/>
         </w:rPr>
+        <w:t>mindestens {</w:t>
+      </w:r>
+      <w:proofErr w:type="spellStart"/>
+      <w:r>
+        <w:rPr>
+          <w:sz w:val="24"/>
+          <w:szCs w:val="24"/>
+        </w:rPr>
+        <w:t>reminder_min_count</w:t>
+      </w:r>
+      <w:proofErr w:type="spellEnd"/>
+      <w:r>
+        <w:rPr>
+          <w:sz w:val="24"/>
+          <w:szCs w:val="24"/>
+        </w:rPr>
+        <w:t>}</w:t>
+      </w:r>
+      <w:r>
+        <w:rPr>
+          <w:sz w:val="24"/>
+          <w:szCs w:val="24"/>
+        </w:rPr>
+        <w:t xml:space="preserve"> </w:t>
+      </w:r>
+      <w:r>
+        <w:rPr>
+          <w:sz w:val="24"/>
+          <w:szCs w:val="24"/>
+        </w:rPr>
+        <w:t xml:space="preserve">mal </w:t>
+      </w:r>
+      <w:r>
+        <w:rPr>
+          <w:sz w:val="24"/>
+          <w:szCs w:val="24"/>
+        </w:rPr>
+        <w:t>verlängert und müssen nun</w:t>
+      </w:r>
+      <w:r>
+        <w:rPr>
+          <w:sz w:val="24"/>
+          <w:szCs w:val="24"/>
+        </w:rPr>
+        <w:t xml:space="preserve"> </w:t>
+      </w:r>
+      <w:r>
+        <w:rPr>
+          <w:sz w:val="24"/>
+          <w:szCs w:val="24"/>
+        </w:rPr>
         <w:t>zurückgegeben werden. Erinnern Sie Ihr Kind bitte an die Rückgabe und, falls nötig,</w:t>
       </w:r>
       <w:r>
@@ -607,7 +753,23 @@
           <w:sz w:val="24"/>
           <w:szCs w:val="24"/>
         </w:rPr>
-        <w:t>{responsible_name}</w:t>
+        <w:t>{</w:t>
+      </w:r>
+      <w:proofErr w:type="spellStart"/>
+      <w:r>
+        <w:rPr>
+          <w:sz w:val="24"/>
+          <w:szCs w:val="24"/>
+        </w:rPr>
+        <w:t>responsible_name</w:t>
+      </w:r>
+      <w:proofErr w:type="spellEnd"/>
+      <w:r>
+        <w:rPr>
+          <w:sz w:val="24"/>
+          <w:szCs w:val="24"/>
+        </w:rPr>
+        <w:t>}</w:t>
       </w:r>
       <w:r>
         <w:rPr>
@@ -645,16 +807,35 @@
           <w:szCs w:val="24"/>
           <w:lang w:val="en-US"/>
         </w:rPr>
-        <w:t xml:space="preserve">Bei Fragen: </w:t>
-      </w:r>
+        <w:t xml:space="preserve">Bei </w:t>
+      </w:r>
+      <w:proofErr w:type="spellStart"/>
       <w:r>
         <w:rPr>
           <w:sz w:val="24"/>
           <w:szCs w:val="24"/>
           <w:lang w:val="en-US"/>
         </w:rPr>
+        <w:t>Fragen</w:t>
+      </w:r>
+      <w:proofErr w:type="spellEnd"/>
+      <w:r>
+        <w:rPr>
+          <w:sz w:val="24"/>
+          <w:szCs w:val="24"/>
+          <w:lang w:val="en-US"/>
+        </w:rPr>
+        <w:t xml:space="preserve">: </w:t>
+      </w:r>
+      <w:r>
+        <w:rPr>
+          <w:sz w:val="24"/>
+          <w:szCs w:val="24"/>
+          <w:lang w:val="en-US"/>
+        </w:rPr>
         <w:t>{</w:t>
       </w:r>
+      <w:proofErr w:type="spellStart"/>
       <w:r>
         <w:rPr>
           <w:sz w:val="24"/>
@@ -663,6 +844,7 @@
         </w:rPr>
         <w:t>responsible_contact_email</w:t>
       </w:r>
+      <w:proofErr w:type="spellEnd"/>
       <w:r>
         <w:rPr>
           <w:sz w:val="24"/>
@@ -688,14 +870,15 @@
           <w:lang w:val="en-US"/>
         </w:rPr>
       </w:pPr>
-      <w:r>
+    </w:p>
+    <w:p>
+      <w:pPr>
         <w:rPr>
           <w:sz w:val="24"/>
           <w:szCs w:val="24"/>
           <w:lang w:val="en-US"/>
         </w:rPr>
-        <w:br w:type="page"/>
-      </w:r>
+      </w:pPr>
     </w:p>
     <w:p>
       <w:pPr>
@@ -711,6 +894,40 @@
         <w:rPr>
           <w:sz w:val="24"/>
           <w:szCs w:val="24"/>
+          <w:lang w:val="en-US"/>
+        </w:rPr>
+      </w:pPr>
+    </w:p>
+    <w:p>
+      <w:pPr>
+        <w:rPr>
+          <w:sz w:val="24"/>
+          <w:szCs w:val="24"/>
+          <w:lang w:val="en-US"/>
+        </w:rPr>
+      </w:pPr>
+    </w:p>
+    <w:p>
+      <w:pPr>
+        <w:rPr>
+          <w:sz w:val="24"/>
+          <w:szCs w:val="24"/>
+        </w:rPr>
+      </w:pPr>
+    </w:p>
+    <w:p>
+      <w:pPr>
+        <w:rPr>
+          <w:sz w:val="24"/>
+          <w:szCs w:val="24"/>
+        </w:rPr>
+      </w:pPr>
+    </w:p>
+    <w:p>
+      <w:pPr>
+        <w:rPr>
+          <w:sz w:val="24"/>
+          <w:szCs w:val="24"/>
         </w:rPr>
       </w:pPr>
       <w:r>
@@ -725,8 +942,17 @@
           <w:sz w:val="24"/>
           <w:szCs w:val="24"/>
         </w:rPr>
-        <w:t>/alleMahnungen</w:t>
-      </w:r>
+        <w:t>/</w:t>
+      </w:r>
+      <w:proofErr w:type="spellStart"/>
+      <w:r>
+        <w:rPr>
+          <w:sz w:val="24"/>
+          <w:szCs w:val="24"/>
+        </w:rPr>
+        <w:t>alleMahnungen</w:t>
+      </w:r>
+      <w:proofErr w:type="spellEnd"/>
       <w:r>
         <w:rPr>
           <w:sz w:val="24"/>
@@ -755,7 +981,7 @@
 </file>
 
 <file path=word/numbering.xml><?xml version="1.0" encoding="utf-8"?>
-<w:numbering xmlns:wpc="http://schemas.microsoft.com/office/word/2010/wordprocessingCanvas" xmlns:cx="http://schemas.microsoft.com/office/drawing/2014/chartex" xmlns:cx1="http://schemas.microsoft.com/office/drawing/2015/9/8/chartex" xmlns:cx2="http://schemas.microsoft.com/office/drawing/2015/10/21/chartex" xmlns:cx3="http://schemas.microsoft.com/office/drawing/2016/5/9/chartex" xmlns:cx4="http://schemas.microsoft.com/office/drawing/2016/5/10/chartex" xmlns:cx5="http://schemas.microsoft.com/office/drawing/2016/5/11/chartex" xmlns:cx6="http://schemas.microsoft.com/office/drawing/2016/5/12/chartex" xmlns:cx7="http://schemas.microsoft.com/office/drawing/2016/5/13/chartex" xmlns:cx8="http://schemas.microsoft.com/office/drawing/2016/5/14/chartex" xmlns:mc="http://schemas.openxmlformats.org/markup-compatibility/2006" xmlns:aink="http://schemas.microsoft.com/office/drawing/2016/ink" xmlns:am3d="http://schemas.microsoft.com/office/drawing/2017/model3d" xmlns:o="urn:schemas-microsoft-com:office:office" xmlns:oel="http://schemas.microsoft.com/office/2019/extlst" xmlns:r="http://schemas.openxmlformats.org/officeDocument/2006/relationships" xmlns:m="http://schemas.openxmlformats.org/officeDocument/2006/math" xmlns:v="urn:schemas-microsoft-com:vml" xmlns:wp14="http://schemas.microsoft.com/office/word/2010/wordprocessingDrawing" xmlns:wp="http://schemas.openxmlformats.org/drawingml/2006/wordprocessingDrawing" xmlns:w10="urn:schemas-microsoft-com:office:word" xmlns:w="http://schemas.openxmlformats.org/wordprocessingml/2006/main" xmlns:w14="http://schemas.microsoft.com/office/word/2010/wordml" xmlns:w15="http://schemas.microsoft.com/office/word/2012/wordml" xmlns:w16cex="http://schemas.microsoft.com/office/word/2018/wordml/cex" xmlns:w16cid="http://schemas.microsoft.com/office/word/2016/wordml/cid" xmlns:w16="http://schemas.microsoft.com/office/word/2018/wordml" xmlns:w16du="http://schemas.microsoft.com/office/word/2023/wordml/word16du" xmlns:w16sdtdh="http://schemas.microsoft.com/office/word/2020/wordml/sdtdatahash" xmlns:w16se="http://schemas.microsoft.com/office/word/2015/wordml/symex" xmlns:wpg="http://schemas.microsoft.com/office/word/2010/wordprocessingGroup" xmlns:wpi="http://schemas.microsoft.com/office/word/2010/wordprocessingInk" xmlns:wne="http://schemas.microsoft.com/office/word/2006/wordml" xmlns:wps="http://schemas.microsoft.com/office/word/2010/wordprocessingShape" mc:Ignorable="w14 w15 w16se w16cid w16 w16cex w16sdtdh w16du wp14">
+<w:numbering xmlns:wpc="http://schemas.microsoft.com/office/word/2010/wordprocessingCanvas" xmlns:cx="http://schemas.microsoft.com/office/drawing/2014/chartex" xmlns:cx1="http://schemas.microsoft.com/office/drawing/2015/9/8/chartex" xmlns:cx2="http://schemas.microsoft.com/office/drawing/2015/10/21/chartex" xmlns:cx3="http://schemas.microsoft.com/office/drawing/2016/5/9/chartex" xmlns:cx4="http://schemas.microsoft.com/office/drawing/2016/5/10/chartex" xmlns:cx5="http://schemas.microsoft.com/office/drawing/2016/5/11/chartex" xmlns:cx6="http://schemas.microsoft.com/office/drawing/2016/5/12/chartex" xmlns:cx7="http://schemas.microsoft.com/office/drawing/2016/5/13/chartex" xmlns:cx8="http://schemas.microsoft.com/office/drawing/2016/5/14/chartex" xmlns:mc="http://schemas.openxmlformats.org/markup-compatibility/2006" xmlns:aink="http://schemas.microsoft.com/office/drawing/2016/ink" xmlns:am3d="http://schemas.microsoft.com/office/drawing/2017/model3d" xmlns:o="urn:schemas-microsoft-com:office:office" xmlns:oel="http://schemas.microsoft.com/office/2019/extlst" xmlns:r="http://schemas.openxmlformats.org/officeDocument/2006/relationships" xmlns:m="http://schemas.openxmlformats.org/officeDocument/2006/math" xmlns:v="urn:schemas-microsoft-com:vml" xmlns:wp14="http://schemas.microsoft.com/office/word/2010/wordprocessingDrawing" xmlns:wp="http://schemas.openxmlformats.org/drawingml/2006/wordprocessingDrawing" xmlns:w10="urn:schemas-microsoft-com:office:word" xmlns:w="http://schemas.openxmlformats.org/wordprocessingml/2006/main" xmlns:w14="http://schemas.microsoft.com/office/word/2010/wordml" xmlns:w15="http://schemas.microsoft.com/office/word/2012/wordml" xmlns:w16cex="http://schemas.microsoft.com/office/word/2018/wordml/cex" xmlns:w16cid="http://schemas.microsoft.com/office/word/2016/wordml/cid" xmlns:w16="http://schemas.microsoft.com/office/word/2018/wordml" xmlns:w16du="http://schemas.microsoft.com/office/word/2023/wordml/word16du" xmlns:w16sdtdh="http://schemas.microsoft.com/office/word/2020/wordml/sdtdatahash" xmlns:w16sdtfl="http://schemas.microsoft.com/office/word/2024/wordml/sdtformatlock" xmlns:w16se="http://schemas.microsoft.com/office/word/2015/wordml/symex" xmlns:wpg="http://schemas.microsoft.com/office/word/2010/wordprocessingGroup" xmlns:wpi="http://schemas.microsoft.com/office/word/2010/wordprocessingInk" xmlns:wne="http://schemas.microsoft.com/office/word/2006/wordml" xmlns:wps="http://schemas.microsoft.com/office/word/2010/wordprocessingShape" mc:Ignorable="w14 w15 w16se w16cid w16 w16cex w16sdtdh w16sdtfl w16du wp14">
   <w:abstractNum w:abstractNumId="0" w15:restartNumberingAfterBreak="0">
     <w:nsid w:val="50FC1338"/>
     <w:multiLevelType w:val="hybridMultilevel"/>
@@ -992,7 +1218,7 @@
 </file>
 
 <file path=word/styles.xml><?xml version="1.0" encoding="utf-8"?>
-<w:styles xmlns:mc="http://schemas.openxmlformats.org/markup-compatibility/2006" xmlns:r="http://schemas.openxmlformats.org/officeDocument/2006/relationships" xmlns:w="http://schemas.openxmlformats.org/wordprocessingml/2006/main" xmlns:w14="http://schemas.microsoft.com/office/word/2010/wordml" xmlns:w15="http://schemas.microsoft.com/office/word/2012/wordml" xmlns:w16cex="http://schemas.microsoft.com/office/word/2018/wordml/cex" xmlns:w16cid="http://schemas.microsoft.com/office/word/2016/wordml/cid" xmlns:w16="http://schemas.microsoft.com/office/word/2018/wordml" xmlns:w16du="http://schemas.microsoft.com/office/word/2023/wordml/word16du" xmlns:w16sdtdh="http://schemas.microsoft.com/office/word/2020/wordml/sdtdatahash" xmlns:w16se="http://schemas.microsoft.com/office/word/2015/wordml/symex" mc:Ignorable="w14 w15 w16se w16cid w16 w16cex w16sdtdh w16du">
+<w:styles xmlns:mc="http://schemas.openxmlformats.org/markup-compatibility/2006" xmlns:r="http://schemas.openxmlformats.org/officeDocument/2006/relationships" xmlns:w="http://schemas.openxmlformats.org/wordprocessingml/2006/main" xmlns:w14="http://schemas.microsoft.com/office/word/2010/wordml" xmlns:w15="http://schemas.microsoft.com/office/word/2012/wordml" xmlns:w16cex="http://schemas.microsoft.com/office/word/2018/wordml/cex" xmlns:w16cid="http://schemas.microsoft.com/office/word/2016/wordml/cid" xmlns:w16="http://schemas.microsoft.com/office/word/2018/wordml" xmlns:w16du="http://schemas.microsoft.com/office/word/2023/wordml/word16du" xmlns:w16sdtdh="http://schemas.microsoft.com/office/word/2020/wordml/sdtdatahash" xmlns:w16sdtfl="http://schemas.microsoft.com/office/word/2024/wordml/sdtformatlock" xmlns:w16se="http://schemas.microsoft.com/office/word/2015/wordml/symex" mc:Ignorable="w14 w15 w16se w16cid w16 w16cex w16sdtdh w16sdtfl w16du">
   <w:docDefaults>
     <w:rPrDefault>
       <w:rPr>
@@ -1394,7 +1620,6 @@
   <w:style w:type="character" w:default="1" w:styleId="Absatz-Standardschriftart">
     <w:name w:val="Default Paragraph Font"/>
     <w:uiPriority w:val="1"/>
-    <w:semiHidden/>
     <w:unhideWhenUsed/>
   </w:style>
   <w:style w:type="table" w:default="1" w:styleId="NormaleTabelle">

</xml_diff>